<commit_message>
Day 7, assignment 2 done
</commit_message>
<xml_diff>
--- a/Day-7/Day 7 - Assignment 1.docx
+++ b/Day-7/Day 7 - Assignment 1.docx
@@ -78,6 +78,15 @@
       <w:r>
         <w:rPr/>
         <w:t>Task1: Identify a key business object (eg: Leads, Opportunities or Project)</w:t>
+      </w:r>
+    </w:p>
+    <w:p>
+      <w:pPr>
+        <w:pStyle w:val="Normal"/>
+        <w:rPr/>
+      </w:pPr>
+      <w:r>
+        <w:rPr/>
       </w:r>
     </w:p>
     <w:p>
@@ -212,10 +221,18 @@
       <w:r>
         <w:rPr/>
         <w:drawing>
-          <wp:inline distT="0" distB="0" distL="0" distR="0">
-            <wp:extent cx="5731510" cy="3222625"/>
+          <wp:anchor behindDoc="0" distT="0" distB="0" distL="0" distR="0" simplePos="0" locked="0" layoutInCell="0" allowOverlap="1" relativeHeight="2">
+            <wp:simplePos x="0" y="0"/>
+            <wp:positionH relativeFrom="column">
+              <wp:align>center</wp:align>
+            </wp:positionH>
+            <wp:positionV relativeFrom="paragraph">
+              <wp:posOffset>635</wp:posOffset>
+            </wp:positionV>
+            <wp:extent cx="5891530" cy="3312160"/>
             <wp:effectExtent l="0" t="0" r="0" b="0"/>
-            <wp:docPr id="1" name="Picture 1" descr="" title=""/>
+            <wp:wrapSquare wrapText="largest"/>
+            <wp:docPr id="1" name="Image1" descr="" title=""/>
             <wp:cNvGraphicFramePr>
               <a:graphicFrameLocks xmlns:a="http://schemas.openxmlformats.org/drawingml/2006/main" noChangeAspect="1"/>
             </wp:cNvGraphicFramePr>
@@ -223,7 +240,7 @@
               <a:graphicData uri="http://schemas.openxmlformats.org/drawingml/2006/picture">
                 <pic:pic xmlns:pic="http://schemas.openxmlformats.org/drawingml/2006/picture">
                   <pic:nvPicPr>
-                    <pic:cNvPr id="1" name="Picture 1" descr="" title=""/>
+                    <pic:cNvPr id="1" name="Image1" descr="" title=""/>
                     <pic:cNvPicPr>
                       <a:picLocks noChangeAspect="1" noChangeArrowheads="1"/>
                     </pic:cNvPicPr>
@@ -237,7 +254,7 @@
                   <pic:spPr bwMode="auto">
                     <a:xfrm>
                       <a:off x="0" y="0"/>
-                      <a:ext cx="5731510" cy="3222625"/>
+                      <a:ext cx="5891530" cy="3312160"/>
                     </a:xfrm>
                     <a:prstGeom prst="rect">
                       <a:avLst/>
@@ -247,7 +264,7 @@
                 </pic:pic>
               </a:graphicData>
             </a:graphic>
-          </wp:inline>
+          </wp:anchor>
         </w:drawing>
       </w:r>
     </w:p>
@@ -274,10 +291,18 @@
       <w:r>
         <w:rPr/>
         <w:drawing>
-          <wp:inline distT="0" distB="0" distL="0" distR="0">
-            <wp:extent cx="5731510" cy="3222625"/>
+          <wp:anchor behindDoc="0" distT="0" distB="0" distL="0" distR="0" simplePos="0" locked="0" layoutInCell="0" allowOverlap="1" relativeHeight="3">
+            <wp:simplePos x="0" y="0"/>
+            <wp:positionH relativeFrom="column">
+              <wp:align>center</wp:align>
+            </wp:positionH>
+            <wp:positionV relativeFrom="paragraph">
+              <wp:posOffset>635</wp:posOffset>
+            </wp:positionV>
+            <wp:extent cx="5891530" cy="3312160"/>
             <wp:effectExtent l="0" t="0" r="0" b="0"/>
-            <wp:docPr id="2" name="Picture 3" descr="" title=""/>
+            <wp:wrapSquare wrapText="largest"/>
+            <wp:docPr id="2" name="Image2" descr="" title=""/>
             <wp:cNvGraphicFramePr>
               <a:graphicFrameLocks xmlns:a="http://schemas.openxmlformats.org/drawingml/2006/main" noChangeAspect="1"/>
             </wp:cNvGraphicFramePr>
@@ -285,7 +310,7 @@
               <a:graphicData uri="http://schemas.openxmlformats.org/drawingml/2006/picture">
                 <pic:pic xmlns:pic="http://schemas.openxmlformats.org/drawingml/2006/picture">
                   <pic:nvPicPr>
-                    <pic:cNvPr id="2" name="Picture 3" descr="" title=""/>
+                    <pic:cNvPr id="2" name="Image2" descr="" title=""/>
                     <pic:cNvPicPr>
                       <a:picLocks noChangeAspect="1" noChangeArrowheads="1"/>
                     </pic:cNvPicPr>
@@ -299,7 +324,7 @@
                   <pic:spPr bwMode="auto">
                     <a:xfrm>
                       <a:off x="0" y="0"/>
-                      <a:ext cx="5731510" cy="3222625"/>
+                      <a:ext cx="5891530" cy="3312160"/>
                     </a:xfrm>
                     <a:prstGeom prst="rect">
                       <a:avLst/>
@@ -309,7 +334,7 @@
                 </pic:pic>
               </a:graphicData>
             </a:graphic>
-          </wp:inline>
+          </wp:anchor>
         </w:drawing>
       </w:r>
     </w:p>
@@ -336,10 +361,18 @@
       <w:r>
         <w:rPr/>
         <w:drawing>
-          <wp:inline distT="0" distB="0" distL="0" distR="0">
-            <wp:extent cx="5731510" cy="3222625"/>
+          <wp:anchor behindDoc="0" distT="0" distB="0" distL="0" distR="0" simplePos="0" locked="0" layoutInCell="0" allowOverlap="1" relativeHeight="4">
+            <wp:simplePos x="0" y="0"/>
+            <wp:positionH relativeFrom="column">
+              <wp:align>center</wp:align>
+            </wp:positionH>
+            <wp:positionV relativeFrom="paragraph">
+              <wp:posOffset>635</wp:posOffset>
+            </wp:positionV>
+            <wp:extent cx="5891530" cy="3312160"/>
             <wp:effectExtent l="0" t="0" r="0" b="0"/>
-            <wp:docPr id="3" name="Picture 4" descr="" title=""/>
+            <wp:wrapSquare wrapText="largest"/>
+            <wp:docPr id="3" name="Image3" descr="" title=""/>
             <wp:cNvGraphicFramePr>
               <a:graphicFrameLocks xmlns:a="http://schemas.openxmlformats.org/drawingml/2006/main" noChangeAspect="1"/>
             </wp:cNvGraphicFramePr>
@@ -347,7 +380,7 @@
               <a:graphicData uri="http://schemas.openxmlformats.org/drawingml/2006/picture">
                 <pic:pic xmlns:pic="http://schemas.openxmlformats.org/drawingml/2006/picture">
                   <pic:nvPicPr>
-                    <pic:cNvPr id="3" name="Picture 4" descr="" title=""/>
+                    <pic:cNvPr id="3" name="Image3" descr="" title=""/>
                     <pic:cNvPicPr>
                       <a:picLocks noChangeAspect="1" noChangeArrowheads="1"/>
                     </pic:cNvPicPr>
@@ -361,7 +394,7 @@
                   <pic:spPr bwMode="auto">
                     <a:xfrm>
                       <a:off x="0" y="0"/>
-                      <a:ext cx="5731510" cy="3222625"/>
+                      <a:ext cx="5891530" cy="3312160"/>
                     </a:xfrm>
                     <a:prstGeom prst="rect">
                       <a:avLst/>
@@ -371,7 +404,7 @@
                 </pic:pic>
               </a:graphicData>
             </a:graphic>
-          </wp:inline>
+          </wp:anchor>
         </w:drawing>
       </w:r>
     </w:p>
@@ -398,10 +431,18 @@
       <w:r>
         <w:rPr/>
         <w:drawing>
-          <wp:inline distT="0" distB="0" distL="0" distR="0">
-            <wp:extent cx="5731510" cy="3222625"/>
+          <wp:anchor behindDoc="0" distT="0" distB="0" distL="0" distR="0" simplePos="0" locked="0" layoutInCell="0" allowOverlap="1" relativeHeight="6">
+            <wp:simplePos x="0" y="0"/>
+            <wp:positionH relativeFrom="column">
+              <wp:align>center</wp:align>
+            </wp:positionH>
+            <wp:positionV relativeFrom="paragraph">
+              <wp:posOffset>635</wp:posOffset>
+            </wp:positionV>
+            <wp:extent cx="5891530" cy="3312160"/>
             <wp:effectExtent l="0" t="0" r="0" b="0"/>
-            <wp:docPr id="4" name="Picture 5" descr="" title=""/>
+            <wp:wrapSquare wrapText="largest"/>
+            <wp:docPr id="4" name="Image5" descr="" title=""/>
             <wp:cNvGraphicFramePr>
               <a:graphicFrameLocks xmlns:a="http://schemas.openxmlformats.org/drawingml/2006/main" noChangeAspect="1"/>
             </wp:cNvGraphicFramePr>
@@ -409,7 +450,7 @@
               <a:graphicData uri="http://schemas.openxmlformats.org/drawingml/2006/picture">
                 <pic:pic xmlns:pic="http://schemas.openxmlformats.org/drawingml/2006/picture">
                   <pic:nvPicPr>
-                    <pic:cNvPr id="4" name="Picture 5" descr="" title=""/>
+                    <pic:cNvPr id="4" name="Image5" descr="" title=""/>
                     <pic:cNvPicPr>
                       <a:picLocks noChangeAspect="1" noChangeArrowheads="1"/>
                     </pic:cNvPicPr>
@@ -423,7 +464,7 @@
                   <pic:spPr bwMode="auto">
                     <a:xfrm>
                       <a:off x="0" y="0"/>
-                      <a:ext cx="5731510" cy="3222625"/>
+                      <a:ext cx="5891530" cy="3312160"/>
                     </a:xfrm>
                     <a:prstGeom prst="rect">
                       <a:avLst/>
@@ -433,7 +474,7 @@
                 </pic:pic>
               </a:graphicData>
             </a:graphic>
-          </wp:inline>
+          </wp:anchor>
         </w:drawing>
       </w:r>
     </w:p>
@@ -460,10 +501,18 @@
       <w:r>
         <w:rPr/>
         <w:drawing>
-          <wp:inline distT="0" distB="0" distL="0" distR="0">
-            <wp:extent cx="5731510" cy="3222625"/>
+          <wp:anchor behindDoc="0" distT="0" distB="0" distL="0" distR="0" simplePos="0" locked="0" layoutInCell="0" allowOverlap="1" relativeHeight="5">
+            <wp:simplePos x="0" y="0"/>
+            <wp:positionH relativeFrom="column">
+              <wp:align>center</wp:align>
+            </wp:positionH>
+            <wp:positionV relativeFrom="paragraph">
+              <wp:posOffset>635</wp:posOffset>
+            </wp:positionV>
+            <wp:extent cx="5891530" cy="3312160"/>
             <wp:effectExtent l="0" t="0" r="0" b="0"/>
-            <wp:docPr id="5" name="Picture 6" descr="" title=""/>
+            <wp:wrapSquare wrapText="largest"/>
+            <wp:docPr id="5" name="Image4" descr="" title=""/>
             <wp:cNvGraphicFramePr>
               <a:graphicFrameLocks xmlns:a="http://schemas.openxmlformats.org/drawingml/2006/main" noChangeAspect="1"/>
             </wp:cNvGraphicFramePr>
@@ -471,7 +520,7 @@
               <a:graphicData uri="http://schemas.openxmlformats.org/drawingml/2006/picture">
                 <pic:pic xmlns:pic="http://schemas.openxmlformats.org/drawingml/2006/picture">
                   <pic:nvPicPr>
-                    <pic:cNvPr id="5" name="Picture 6" descr="" title=""/>
+                    <pic:cNvPr id="5" name="Image4" descr="" title=""/>
                     <pic:cNvPicPr>
                       <a:picLocks noChangeAspect="1" noChangeArrowheads="1"/>
                     </pic:cNvPicPr>
@@ -485,7 +534,7 @@
                   <pic:spPr bwMode="auto">
                     <a:xfrm>
                       <a:off x="0" y="0"/>
-                      <a:ext cx="5731510" cy="3222625"/>
+                      <a:ext cx="5891530" cy="3312160"/>
                     </a:xfrm>
                     <a:prstGeom prst="rect">
                       <a:avLst/>
@@ -495,7 +544,7 @@
                 </pic:pic>
               </a:graphicData>
             </a:graphic>
-          </wp:inline>
+          </wp:anchor>
         </w:drawing>
       </w:r>
     </w:p>
@@ -521,11 +570,29 @@
       </w:pPr>
       <w:r>
         <w:rPr/>
+      </w:r>
+    </w:p>
+    <w:p>
+      <w:pPr>
+        <w:pStyle w:val="Normal"/>
+        <w:ind w:start="360"/>
+        <w:rPr/>
+      </w:pPr>
+      <w:r>
+        <w:rPr/>
         <w:drawing>
-          <wp:inline distT="0" distB="0" distL="0" distR="0">
-            <wp:extent cx="5731510" cy="3222625"/>
+          <wp:anchor behindDoc="0" distT="0" distB="0" distL="0" distR="0" simplePos="0" locked="0" layoutInCell="0" allowOverlap="1" relativeHeight="7">
+            <wp:simplePos x="0" y="0"/>
+            <wp:positionH relativeFrom="column">
+              <wp:align>center</wp:align>
+            </wp:positionH>
+            <wp:positionV relativeFrom="paragraph">
+              <wp:posOffset>635</wp:posOffset>
+            </wp:positionV>
+            <wp:extent cx="5891530" cy="3312160"/>
             <wp:effectExtent l="0" t="0" r="0" b="0"/>
-            <wp:docPr id="6" name="Picture 7" descr="" title=""/>
+            <wp:wrapSquare wrapText="largest"/>
+            <wp:docPr id="6" name="Image6" descr="" title=""/>
             <wp:cNvGraphicFramePr>
               <a:graphicFrameLocks xmlns:a="http://schemas.openxmlformats.org/drawingml/2006/main" noChangeAspect="1"/>
             </wp:cNvGraphicFramePr>
@@ -533,7 +600,7 @@
               <a:graphicData uri="http://schemas.openxmlformats.org/drawingml/2006/picture">
                 <pic:pic xmlns:pic="http://schemas.openxmlformats.org/drawingml/2006/picture">
                   <pic:nvPicPr>
-                    <pic:cNvPr id="6" name="Picture 7" descr="" title=""/>
+                    <pic:cNvPr id="6" name="Image6" descr="" title=""/>
                     <pic:cNvPicPr>
                       <a:picLocks noChangeAspect="1" noChangeArrowheads="1"/>
                     </pic:cNvPicPr>
@@ -547,7 +614,7 @@
                   <pic:spPr bwMode="auto">
                     <a:xfrm>
                       <a:off x="0" y="0"/>
-                      <a:ext cx="5731510" cy="3222625"/>
+                      <a:ext cx="5891530" cy="3312160"/>
                     </a:xfrm>
                     <a:prstGeom prst="rect">
                       <a:avLst/>
@@ -557,7 +624,7 @@
                 </pic:pic>
               </a:graphicData>
             </a:graphic>
-          </wp:inline>
+          </wp:anchor>
         </w:drawing>
       </w:r>
     </w:p>
@@ -570,10 +637,18 @@
       <w:r>
         <w:rPr/>
         <w:drawing>
-          <wp:inline distT="0" distB="0" distL="0" distR="0">
-            <wp:extent cx="5731510" cy="3222625"/>
+          <wp:anchor behindDoc="0" distT="0" distB="0" distL="0" distR="0" simplePos="0" locked="0" layoutInCell="0" allowOverlap="1" relativeHeight="8">
+            <wp:simplePos x="0" y="0"/>
+            <wp:positionH relativeFrom="column">
+              <wp:align>center</wp:align>
+            </wp:positionH>
+            <wp:positionV relativeFrom="paragraph">
+              <wp:posOffset>635</wp:posOffset>
+            </wp:positionV>
+            <wp:extent cx="5891530" cy="401955"/>
             <wp:effectExtent l="0" t="0" r="0" b="0"/>
-            <wp:docPr id="7" name="Picture 8" descr="" title=""/>
+            <wp:wrapSquare wrapText="largest"/>
+            <wp:docPr id="7" name="Image7" descr="" title=""/>
             <wp:cNvGraphicFramePr>
               <a:graphicFrameLocks xmlns:a="http://schemas.openxmlformats.org/drawingml/2006/main" noChangeAspect="1"/>
             </wp:cNvGraphicFramePr>
@@ -581,7 +656,7 @@
               <a:graphicData uri="http://schemas.openxmlformats.org/drawingml/2006/picture">
                 <pic:pic xmlns:pic="http://schemas.openxmlformats.org/drawingml/2006/picture">
                   <pic:nvPicPr>
-                    <pic:cNvPr id="7" name="Picture 8" descr="" title=""/>
+                    <pic:cNvPr id="7" name="Image7" descr="" title=""/>
                     <pic:cNvPicPr>
                       <a:picLocks noChangeAspect="1" noChangeArrowheads="1"/>
                     </pic:cNvPicPr>
@@ -595,7 +670,7 @@
                   <pic:spPr bwMode="auto">
                     <a:xfrm>
                       <a:off x="0" y="0"/>
-                      <a:ext cx="5731510" cy="3222625"/>
+                      <a:ext cx="5891530" cy="401955"/>
                     </a:xfrm>
                     <a:prstGeom prst="rect">
                       <a:avLst/>
@@ -605,23 +680,72 @@
                 </pic:pic>
               </a:graphicData>
             </a:graphic>
-          </wp:inline>
+          </wp:anchor>
         </w:drawing>
       </w:r>
     </w:p>
     <w:p>
       <w:pPr>
         <w:pStyle w:val="Normal"/>
-        <w:ind w:start="360"/>
+        <w:rPr/>
+      </w:pPr>
+      <w:r>
+        <w:rPr/>
+      </w:r>
+    </w:p>
+    <w:p>
+      <w:pPr>
+        <w:pStyle w:val="Normal"/>
+        <w:rPr/>
+      </w:pPr>
+      <w:r>
+        <w:rPr/>
+        <w:t>Report2 on Project by status and budget range</w:t>
+      </w:r>
+    </w:p>
+    <w:p>
+      <w:pPr>
+        <w:pStyle w:val="Normal"/>
+        <w:rPr/>
+      </w:pPr>
+      <w:r>
+        <w:rPr/>
+      </w:r>
+    </w:p>
+    <w:p>
+      <w:pPr>
+        <w:pStyle w:val="ListParagraph"/>
+        <w:numPr>
+          <w:ilvl w:val="0"/>
+          <w:numId w:val="3"/>
+        </w:numPr>
+        <w:rPr/>
+      </w:pPr>
+      <w:r>
+        <w:rPr/>
+        <w:t>Click New Report and search for Projects</w:t>
+      </w:r>
+    </w:p>
+    <w:p>
+      <w:pPr>
+        <w:pStyle w:val="Normal"/>
         <w:rPr/>
       </w:pPr>
       <w:r>
         <w:rPr/>
         <w:drawing>
-          <wp:inline distT="0" distB="0" distL="0" distR="0">
-            <wp:extent cx="5731510" cy="3222625"/>
+          <wp:anchor behindDoc="0" distT="0" distB="0" distL="0" distR="0" simplePos="0" locked="0" layoutInCell="0" allowOverlap="1" relativeHeight="9">
+            <wp:simplePos x="0" y="0"/>
+            <wp:positionH relativeFrom="column">
+              <wp:align>center</wp:align>
+            </wp:positionH>
+            <wp:positionV relativeFrom="paragraph">
+              <wp:posOffset>635</wp:posOffset>
+            </wp:positionV>
+            <wp:extent cx="6120130" cy="3440430"/>
             <wp:effectExtent l="0" t="0" r="0" b="0"/>
-            <wp:docPr id="8" name="Picture 9" descr="" title=""/>
+            <wp:wrapSquare wrapText="largest"/>
+            <wp:docPr id="8" name="Image8" descr="" title=""/>
             <wp:cNvGraphicFramePr>
               <a:graphicFrameLocks xmlns:a="http://schemas.openxmlformats.org/drawingml/2006/main" noChangeAspect="1"/>
             </wp:cNvGraphicFramePr>
@@ -629,7 +753,7 @@
               <a:graphicData uri="http://schemas.openxmlformats.org/drawingml/2006/picture">
                 <pic:pic xmlns:pic="http://schemas.openxmlformats.org/drawingml/2006/picture">
                   <pic:nvPicPr>
-                    <pic:cNvPr id="8" name="Picture 9" descr="" title=""/>
+                    <pic:cNvPr id="8" name="Image8" descr="" title=""/>
                     <pic:cNvPicPr>
                       <a:picLocks noChangeAspect="1" noChangeArrowheads="1"/>
                     </pic:cNvPicPr>
@@ -643,7 +767,7 @@
                   <pic:spPr bwMode="auto">
                     <a:xfrm>
                       <a:off x="0" y="0"/>
-                      <a:ext cx="5731510" cy="3222625"/>
+                      <a:ext cx="6120130" cy="3440430"/>
                     </a:xfrm>
                     <a:prstGeom prst="rect">
                       <a:avLst/>
@@ -653,27 +777,8 @@
                 </pic:pic>
               </a:graphicData>
             </a:graphic>
-          </wp:inline>
+          </wp:anchor>
         </w:drawing>
-      </w:r>
-    </w:p>
-    <w:p>
-      <w:pPr>
-        <w:pStyle w:val="Normal"/>
-        <w:rPr/>
-      </w:pPr>
-      <w:r>
-        <w:rPr/>
-      </w:r>
-    </w:p>
-    <w:p>
-      <w:pPr>
-        <w:pStyle w:val="Normal"/>
-        <w:rPr/>
-      </w:pPr>
-      <w:r>
-        <w:rPr/>
-        <w:t>Report2 on Project by status and budget range</w:t>
       </w:r>
     </w:p>
     <w:p>
@@ -687,21 +792,19 @@
       </w:pPr>
       <w:r>
         <w:rPr/>
-        <w:t>Click New Report and search for Projects</w:t>
-      </w:r>
-    </w:p>
-    <w:p>
-      <w:pPr>
-        <w:pStyle w:val="Normal"/>
-        <w:rPr/>
-      </w:pPr>
-      <w:r>
-        <w:rPr/>
         <w:drawing>
-          <wp:inline distT="0" distB="0" distL="0" distR="0">
-            <wp:extent cx="5731510" cy="3222625"/>
+          <wp:anchor behindDoc="0" distT="0" distB="0" distL="0" distR="0" simplePos="0" locked="0" layoutInCell="0" allowOverlap="1" relativeHeight="11">
+            <wp:simplePos x="0" y="0"/>
+            <wp:positionH relativeFrom="column">
+              <wp:posOffset>154305</wp:posOffset>
+            </wp:positionH>
+            <wp:positionV relativeFrom="paragraph">
+              <wp:posOffset>246380</wp:posOffset>
+            </wp:positionV>
+            <wp:extent cx="5891530" cy="3312160"/>
             <wp:effectExtent l="0" t="0" r="0" b="0"/>
-            <wp:docPr id="9" name="Picture 10" descr="" title=""/>
+            <wp:wrapSquare wrapText="largest"/>
+            <wp:docPr id="9" name="Image10" descr="" title=""/>
             <wp:cNvGraphicFramePr>
               <a:graphicFrameLocks xmlns:a="http://schemas.openxmlformats.org/drawingml/2006/main" noChangeAspect="1"/>
             </wp:cNvGraphicFramePr>
@@ -709,7 +812,7 @@
               <a:graphicData uri="http://schemas.openxmlformats.org/drawingml/2006/picture">
                 <pic:pic xmlns:pic="http://schemas.openxmlformats.org/drawingml/2006/picture">
                   <pic:nvPicPr>
-                    <pic:cNvPr id="9" name="Picture 10" descr="" title=""/>
+                    <pic:cNvPr id="9" name="Image10" descr="" title=""/>
                     <pic:cNvPicPr>
                       <a:picLocks noChangeAspect="1" noChangeArrowheads="1"/>
                     </pic:cNvPicPr>
@@ -723,7 +826,7 @@
                   <pic:spPr bwMode="auto">
                     <a:xfrm>
                       <a:off x="0" y="0"/>
-                      <a:ext cx="5731510" cy="3222625"/>
+                      <a:ext cx="5891530" cy="3312160"/>
                     </a:xfrm>
                     <a:prstGeom prst="rect">
                       <a:avLst/>
@@ -733,8 +836,21 @@
                 </pic:pic>
               </a:graphicData>
             </a:graphic>
-          </wp:inline>
+          </wp:anchor>
         </w:drawing>
+      </w:r>
+      <w:r>
+        <w:rPr/>
+        <w:t>Click on Start Report and add required columns</w:t>
+      </w:r>
+    </w:p>
+    <w:p>
+      <w:pPr>
+        <w:pStyle w:val="Normal"/>
+        <w:rPr/>
+      </w:pPr>
+      <w:r>
+        <w:rPr/>
       </w:r>
     </w:p>
     <w:p>
@@ -748,7 +864,7 @@
       </w:pPr>
       <w:r>
         <w:rPr/>
-        <w:t>Click on Start Report and add required columns</w:t>
+        <w:t>Group on status and budget</w:t>
       </w:r>
     </w:p>
     <w:p>
@@ -759,10 +875,18 @@
       <w:r>
         <w:rPr/>
         <w:drawing>
-          <wp:inline distT="0" distB="0" distL="0" distR="0">
-            <wp:extent cx="5731510" cy="3222625"/>
+          <wp:anchor behindDoc="0" distT="0" distB="0" distL="0" distR="0" simplePos="0" locked="0" layoutInCell="0" allowOverlap="1" relativeHeight="10">
+            <wp:simplePos x="0" y="0"/>
+            <wp:positionH relativeFrom="column">
+              <wp:align>center</wp:align>
+            </wp:positionH>
+            <wp:positionV relativeFrom="paragraph">
+              <wp:posOffset>635</wp:posOffset>
+            </wp:positionV>
+            <wp:extent cx="6120130" cy="3440430"/>
             <wp:effectExtent l="0" t="0" r="0" b="0"/>
-            <wp:docPr id="10" name="Picture 11" descr="" title=""/>
+            <wp:wrapSquare wrapText="largest"/>
+            <wp:docPr id="10" name="Image9" descr="" title=""/>
             <wp:cNvGraphicFramePr>
               <a:graphicFrameLocks xmlns:a="http://schemas.openxmlformats.org/drawingml/2006/main" noChangeAspect="1"/>
             </wp:cNvGraphicFramePr>
@@ -770,7 +894,7 @@
               <a:graphicData uri="http://schemas.openxmlformats.org/drawingml/2006/picture">
                 <pic:pic xmlns:pic="http://schemas.openxmlformats.org/drawingml/2006/picture">
                   <pic:nvPicPr>
-                    <pic:cNvPr id="10" name="Picture 11" descr="" title=""/>
+                    <pic:cNvPr id="10" name="Image9" descr="" title=""/>
                     <pic:cNvPicPr>
                       <a:picLocks noChangeAspect="1" noChangeArrowheads="1"/>
                     </pic:cNvPicPr>
@@ -784,7 +908,7 @@
                   <pic:spPr bwMode="auto">
                     <a:xfrm>
                       <a:off x="0" y="0"/>
-                      <a:ext cx="5731510" cy="3222625"/>
+                      <a:ext cx="6120130" cy="3440430"/>
                     </a:xfrm>
                     <a:prstGeom prst="rect">
                       <a:avLst/>
@@ -794,7 +918,7 @@
                 </pic:pic>
               </a:graphicData>
             </a:graphic>
-          </wp:inline>
+          </wp:anchor>
         </w:drawing>
       </w:r>
     </w:p>
@@ -809,7 +933,16 @@
       </w:pPr>
       <w:r>
         <w:rPr/>
-        <w:t>Group on status and budget</w:t>
+        <w:t>Save the report</w:t>
+      </w:r>
+    </w:p>
+    <w:p>
+      <w:pPr>
+        <w:pStyle w:val="Normal"/>
+        <w:rPr/>
+      </w:pPr>
+      <w:r>
+        <w:rPr/>
       </w:r>
     </w:p>
     <w:p>
@@ -820,10 +953,18 @@
       <w:r>
         <w:rPr/>
         <w:drawing>
-          <wp:inline distT="0" distB="0" distL="0" distR="0">
-            <wp:extent cx="5731510" cy="3222625"/>
+          <wp:anchor behindDoc="0" distT="0" distB="0" distL="0" distR="0" simplePos="0" locked="0" layoutInCell="0" allowOverlap="1" relativeHeight="12">
+            <wp:simplePos x="0" y="0"/>
+            <wp:positionH relativeFrom="column">
+              <wp:align>center</wp:align>
+            </wp:positionH>
+            <wp:positionV relativeFrom="paragraph">
+              <wp:posOffset>635</wp:posOffset>
+            </wp:positionV>
+            <wp:extent cx="6120130" cy="3440430"/>
             <wp:effectExtent l="0" t="0" r="0" b="0"/>
-            <wp:docPr id="11" name="Picture 12" descr="" title=""/>
+            <wp:wrapSquare wrapText="largest"/>
+            <wp:docPr id="11" name="Image11" descr="" title=""/>
             <wp:cNvGraphicFramePr>
               <a:graphicFrameLocks xmlns:a="http://schemas.openxmlformats.org/drawingml/2006/main" noChangeAspect="1"/>
             </wp:cNvGraphicFramePr>
@@ -831,7 +972,7 @@
               <a:graphicData uri="http://schemas.openxmlformats.org/drawingml/2006/picture">
                 <pic:pic xmlns:pic="http://schemas.openxmlformats.org/drawingml/2006/picture">
                   <pic:nvPicPr>
-                    <pic:cNvPr id="11" name="Picture 12" descr="" title=""/>
+                    <pic:cNvPr id="11" name="Image11" descr="" title=""/>
                     <pic:cNvPicPr>
                       <a:picLocks noChangeAspect="1" noChangeArrowheads="1"/>
                     </pic:cNvPicPr>
@@ -845,7 +986,7 @@
                   <pic:spPr bwMode="auto">
                     <a:xfrm>
                       <a:off x="0" y="0"/>
-                      <a:ext cx="5731510" cy="3222625"/>
+                      <a:ext cx="6120130" cy="3440430"/>
                     </a:xfrm>
                     <a:prstGeom prst="rect">
                       <a:avLst/>
@@ -855,36 +996,30 @@
                 </pic:pic>
               </a:graphicData>
             </a:graphic>
-          </wp:inline>
+          </wp:anchor>
         </w:drawing>
       </w:r>
     </w:p>
     <w:p>
       <w:pPr>
-        <w:pStyle w:val="ListParagraph"/>
-        <w:numPr>
-          <w:ilvl w:val="0"/>
-          <w:numId w:val="3"/>
-        </w:numPr>
-        <w:rPr/>
-      </w:pPr>
-      <w:r>
-        <w:rPr/>
-        <w:t>Save the report</w:t>
-      </w:r>
-    </w:p>
-    <w:p>
-      <w:pPr>
         <w:pStyle w:val="Normal"/>
         <w:rPr/>
       </w:pPr>
       <w:r>
         <w:rPr/>
         <w:drawing>
-          <wp:inline distT="0" distB="0" distL="0" distR="0">
-            <wp:extent cx="5731510" cy="3222625"/>
+          <wp:anchor behindDoc="0" distT="0" distB="0" distL="0" distR="0" simplePos="0" locked="0" layoutInCell="0" allowOverlap="1" relativeHeight="13">
+            <wp:simplePos x="0" y="0"/>
+            <wp:positionH relativeFrom="column">
+              <wp:align>center</wp:align>
+            </wp:positionH>
+            <wp:positionV relativeFrom="paragraph">
+              <wp:posOffset>635</wp:posOffset>
+            </wp:positionV>
+            <wp:extent cx="6120130" cy="3440430"/>
             <wp:effectExtent l="0" t="0" r="0" b="0"/>
-            <wp:docPr id="12" name="Picture 13" descr="" title=""/>
+            <wp:wrapSquare wrapText="largest"/>
+            <wp:docPr id="12" name="Image12" descr="" title=""/>
             <wp:cNvGraphicFramePr>
               <a:graphicFrameLocks xmlns:a="http://schemas.openxmlformats.org/drawingml/2006/main" noChangeAspect="1"/>
             </wp:cNvGraphicFramePr>
@@ -892,7 +1027,7 @@
               <a:graphicData uri="http://schemas.openxmlformats.org/drawingml/2006/picture">
                 <pic:pic xmlns:pic="http://schemas.openxmlformats.org/drawingml/2006/picture">
                   <pic:nvPicPr>
-                    <pic:cNvPr id="12" name="Picture 13" descr="" title=""/>
+                    <pic:cNvPr id="12" name="Image12" descr="" title=""/>
                     <pic:cNvPicPr>
                       <a:picLocks noChangeAspect="1" noChangeArrowheads="1"/>
                     </pic:cNvPicPr>
@@ -906,7 +1041,7 @@
                   <pic:spPr bwMode="auto">
                     <a:xfrm>
                       <a:off x="0" y="0"/>
-                      <a:ext cx="5731510" cy="3222625"/>
+                      <a:ext cx="6120130" cy="3440430"/>
                     </a:xfrm>
                     <a:prstGeom prst="rect">
                       <a:avLst/>
@@ -916,7 +1051,7 @@
                 </pic:pic>
               </a:graphicData>
             </a:graphic>
-          </wp:inline>
+          </wp:anchor>
         </w:drawing>
       </w:r>
     </w:p>
@@ -927,11 +1062,104 @@
       </w:pPr>
       <w:r>
         <w:rPr/>
+      </w:r>
+    </w:p>
+    <w:p>
+      <w:pPr>
+        <w:pStyle w:val="Normal"/>
+        <w:rPr/>
+      </w:pPr>
+      <w:r>
+        <w:rPr/>
+        <w:t>Task 3: Build a dashboard that includes these reports with the following components:</w:t>
+      </w:r>
+    </w:p>
+    <w:p>
+      <w:pPr>
+        <w:pStyle w:val="ListParagraph"/>
+        <w:numPr>
+          <w:ilvl w:val="0"/>
+          <w:numId w:val="4"/>
+        </w:numPr>
+        <w:rPr/>
+      </w:pPr>
+      <w:r>
+        <w:rPr/>
+        <w:t>Bar Chart</w:t>
+      </w:r>
+    </w:p>
+    <w:p>
+      <w:pPr>
+        <w:pStyle w:val="ListParagraph"/>
+        <w:numPr>
+          <w:ilvl w:val="0"/>
+          <w:numId w:val="4"/>
+        </w:numPr>
+        <w:rPr/>
+      </w:pPr>
+      <w:r>
+        <w:rPr/>
+        <w:t>Pie Chart</w:t>
+      </w:r>
+    </w:p>
+    <w:p>
+      <w:pPr>
+        <w:pStyle w:val="ListParagraph"/>
+        <w:numPr>
+          <w:ilvl w:val="0"/>
+          <w:numId w:val="4"/>
+        </w:numPr>
+        <w:rPr/>
+      </w:pPr>
+      <w:r>
+        <w:rPr/>
+        <w:t>Table View</w:t>
+      </w:r>
+    </w:p>
+    <w:p>
+      <w:pPr>
+        <w:pStyle w:val="Normal"/>
+        <w:rPr/>
+      </w:pPr>
+      <w:r>
+        <w:rPr/>
+      </w:r>
+    </w:p>
+    <w:p>
+      <w:pPr>
+        <w:pStyle w:val="ListParagraph"/>
+        <w:numPr>
+          <w:ilvl w:val="0"/>
+          <w:numId w:val="5"/>
+        </w:numPr>
+        <w:rPr/>
+      </w:pPr>
+      <w:r>
+        <w:rPr/>
+        <w:t>Click on the Dashboards tab</w:t>
+      </w:r>
+    </w:p>
+    <w:p>
+      <w:pPr>
+        <w:pStyle w:val="Normal"/>
+        <w:ind w:start="360"/>
+        <w:rPr/>
+      </w:pPr>
+      <w:r>
+        <w:rPr/>
         <w:drawing>
-          <wp:inline distT="0" distB="0" distL="0" distR="0">
-            <wp:extent cx="5731510" cy="3222625"/>
+          <wp:anchor behindDoc="0" distT="0" distB="0" distL="0" distR="0" simplePos="0" locked="0" layoutInCell="0" allowOverlap="1" relativeHeight="14">
+            <wp:simplePos x="0" y="0"/>
+            <wp:positionH relativeFrom="column">
+              <wp:align>center</wp:align>
+            </wp:positionH>
+            <wp:positionV relativeFrom="paragraph">
+              <wp:posOffset>635</wp:posOffset>
+            </wp:positionV>
+            <wp:extent cx="5891530" cy="3312160"/>
             <wp:effectExtent l="0" t="0" r="0" b="0"/>
-            <wp:docPr id="13" name="Picture 14" descr="" title=""/>
+            <wp:wrapSquare wrapText="largest"/>
+            <wp:docPr id="13" name="Image13" descr="" title=""/>
             <wp:cNvGraphicFramePr>
               <a:graphicFrameLocks xmlns:a="http://schemas.openxmlformats.org/drawingml/2006/main" noChangeAspect="1"/>
             </wp:cNvGraphicFramePr>
@@ -939,7 +1167,7 @@
               <a:graphicData uri="http://schemas.openxmlformats.org/drawingml/2006/picture">
                 <pic:pic xmlns:pic="http://schemas.openxmlformats.org/drawingml/2006/picture">
                   <pic:nvPicPr>
-                    <pic:cNvPr id="13" name="Picture 14" descr="" title=""/>
+                    <pic:cNvPr id="13" name="Image13" descr="" title=""/>
                     <pic:cNvPicPr>
                       <a:picLocks noChangeAspect="1" noChangeArrowheads="1"/>
                     </pic:cNvPicPr>
@@ -953,7 +1181,7 @@
                   <pic:spPr bwMode="auto">
                     <a:xfrm>
                       <a:off x="0" y="0"/>
-                      <a:ext cx="5731510" cy="3222625"/>
+                      <a:ext cx="5891530" cy="3312160"/>
                     </a:xfrm>
                     <a:prstGeom prst="rect">
                       <a:avLst/>
@@ -963,87 +1191,8 @@
                 </pic:pic>
               </a:graphicData>
             </a:graphic>
-          </wp:inline>
+          </wp:anchor>
         </w:drawing>
-      </w:r>
-    </w:p>
-    <w:p>
-      <w:pPr>
-        <w:pStyle w:val="Normal"/>
-        <w:rPr/>
-      </w:pPr>
-      <w:r>
-        <w:rPr/>
-      </w:r>
-    </w:p>
-    <w:p>
-      <w:pPr>
-        <w:pStyle w:val="Normal"/>
-        <w:rPr/>
-      </w:pPr>
-      <w:r>
-        <w:rPr/>
-      </w:r>
-    </w:p>
-    <w:p>
-      <w:pPr>
-        <w:pStyle w:val="Normal"/>
-        <w:rPr/>
-      </w:pPr>
-      <w:r>
-        <w:rPr/>
-        <w:t>Task 3: Build a dashboard that includes these reports with the following components:</w:t>
-      </w:r>
-    </w:p>
-    <w:p>
-      <w:pPr>
-        <w:pStyle w:val="ListParagraph"/>
-        <w:numPr>
-          <w:ilvl w:val="0"/>
-          <w:numId w:val="4"/>
-        </w:numPr>
-        <w:rPr/>
-      </w:pPr>
-      <w:r>
-        <w:rPr/>
-        <w:t>Bar Chart</w:t>
-      </w:r>
-    </w:p>
-    <w:p>
-      <w:pPr>
-        <w:pStyle w:val="ListParagraph"/>
-        <w:numPr>
-          <w:ilvl w:val="0"/>
-          <w:numId w:val="4"/>
-        </w:numPr>
-        <w:rPr/>
-      </w:pPr>
-      <w:r>
-        <w:rPr/>
-        <w:t>Pie Chart</w:t>
-      </w:r>
-    </w:p>
-    <w:p>
-      <w:pPr>
-        <w:pStyle w:val="ListParagraph"/>
-        <w:numPr>
-          <w:ilvl w:val="0"/>
-          <w:numId w:val="4"/>
-        </w:numPr>
-        <w:rPr/>
-      </w:pPr>
-      <w:r>
-        <w:rPr/>
-        <w:t>Table View</w:t>
-      </w:r>
-    </w:p>
-    <w:p>
-      <w:pPr>
-        <w:pStyle w:val="Normal"/>
-        <w:rPr/>
-      </w:pPr>
-      <w:r>
-        <w:rPr/>
       </w:r>
     </w:p>
     <w:p>
@@ -1057,7 +1206,7 @@
       </w:pPr>
       <w:r>
         <w:rPr/>
-        <w:t>Click on the Dashboards tab</w:t>
+        <w:t>Click on New Dashboard and save in New folder</w:t>
       </w:r>
     </w:p>
     <w:p>
@@ -1069,10 +1218,18 @@
       <w:r>
         <w:rPr/>
         <w:drawing>
-          <wp:inline distT="0" distB="0" distL="0" distR="0">
-            <wp:extent cx="5731510" cy="3222625"/>
+          <wp:anchor behindDoc="0" distT="0" distB="0" distL="0" distR="0" simplePos="0" locked="0" layoutInCell="0" allowOverlap="1" relativeHeight="15">
+            <wp:simplePos x="0" y="0"/>
+            <wp:positionH relativeFrom="column">
+              <wp:align>center</wp:align>
+            </wp:positionH>
+            <wp:positionV relativeFrom="paragraph">
+              <wp:posOffset>635</wp:posOffset>
+            </wp:positionV>
+            <wp:extent cx="5891530" cy="3312160"/>
             <wp:effectExtent l="0" t="0" r="0" b="0"/>
-            <wp:docPr id="14" name="Picture 15" descr="" title=""/>
+            <wp:wrapSquare wrapText="largest"/>
+            <wp:docPr id="14" name="Image14" descr="" title=""/>
             <wp:cNvGraphicFramePr>
               <a:graphicFrameLocks xmlns:a="http://schemas.openxmlformats.org/drawingml/2006/main" noChangeAspect="1"/>
             </wp:cNvGraphicFramePr>
@@ -1080,7 +1237,7 @@
               <a:graphicData uri="http://schemas.openxmlformats.org/drawingml/2006/picture">
                 <pic:pic xmlns:pic="http://schemas.openxmlformats.org/drawingml/2006/picture">
                   <pic:nvPicPr>
-                    <pic:cNvPr id="14" name="Picture 15" descr="" title=""/>
+                    <pic:cNvPr id="14" name="Image14" descr="" title=""/>
                     <pic:cNvPicPr>
                       <a:picLocks noChangeAspect="1" noChangeArrowheads="1"/>
                     </pic:cNvPicPr>
@@ -1094,7 +1251,7 @@
                   <pic:spPr bwMode="auto">
                     <a:xfrm>
                       <a:off x="0" y="0"/>
-                      <a:ext cx="5731510" cy="3222625"/>
+                      <a:ext cx="5891530" cy="3312160"/>
                     </a:xfrm>
                     <a:prstGeom prst="rect">
                       <a:avLst/>
@@ -1104,8 +1261,18 @@
                 </pic:pic>
               </a:graphicData>
             </a:graphic>
-          </wp:inline>
+          </wp:anchor>
         </w:drawing>
+      </w:r>
+    </w:p>
+    <w:p>
+      <w:pPr>
+        <w:pStyle w:val="Normal"/>
+        <w:ind w:start="360"/>
+        <w:rPr/>
+      </w:pPr>
+      <w:r>
+        <w:rPr/>
       </w:r>
     </w:p>
     <w:p>
@@ -1119,7 +1286,7 @@
       </w:pPr>
       <w:r>
         <w:rPr/>
-        <w:t>Click on New Dashboard and save in New folder</w:t>
+        <w:t>Click on Widget and then Chart or Table</w:t>
       </w:r>
     </w:p>
     <w:p>
@@ -1130,11 +1297,30 @@
       </w:pPr>
       <w:r>
         <w:rPr/>
+        <w:t xml:space="preserve"> </w:t>
+      </w:r>
+    </w:p>
+    <w:p>
+      <w:pPr>
+        <w:pStyle w:val="Normal"/>
+        <w:ind w:start="360"/>
+        <w:rPr/>
+      </w:pPr>
+      <w:r>
+        <w:rPr/>
         <w:drawing>
-          <wp:inline distT="0" distB="0" distL="0" distR="0">
-            <wp:extent cx="5731510" cy="3222625"/>
+          <wp:anchor behindDoc="0" distT="0" distB="0" distL="0" distR="0" simplePos="0" locked="0" layoutInCell="0" allowOverlap="1" relativeHeight="16">
+            <wp:simplePos x="0" y="0"/>
+            <wp:positionH relativeFrom="column">
+              <wp:align>center</wp:align>
+            </wp:positionH>
+            <wp:positionV relativeFrom="paragraph">
+              <wp:posOffset>635</wp:posOffset>
+            </wp:positionV>
+            <wp:extent cx="5891530" cy="3312160"/>
             <wp:effectExtent l="0" t="0" r="0" b="0"/>
-            <wp:docPr id="15" name="Picture 17" descr="" title=""/>
+            <wp:wrapSquare wrapText="largest"/>
+            <wp:docPr id="15" name="Image15" descr="" title=""/>
             <wp:cNvGraphicFramePr>
               <a:graphicFrameLocks xmlns:a="http://schemas.openxmlformats.org/drawingml/2006/main" noChangeAspect="1"/>
             </wp:cNvGraphicFramePr>
@@ -1142,7 +1328,7 @@
               <a:graphicData uri="http://schemas.openxmlformats.org/drawingml/2006/picture">
                 <pic:pic xmlns:pic="http://schemas.openxmlformats.org/drawingml/2006/picture">
                   <pic:nvPicPr>
-                    <pic:cNvPr id="15" name="Picture 17" descr="" title=""/>
+                    <pic:cNvPr id="15" name="Image15" descr="" title=""/>
                     <pic:cNvPicPr>
                       <a:picLocks noChangeAspect="1" noChangeArrowheads="1"/>
                     </pic:cNvPicPr>
@@ -1156,7 +1342,7 @@
                   <pic:spPr bwMode="auto">
                     <a:xfrm>
                       <a:off x="0" y="0"/>
-                      <a:ext cx="5731510" cy="3222625"/>
+                      <a:ext cx="5891530" cy="3312160"/>
                     </a:xfrm>
                     <a:prstGeom prst="rect">
                       <a:avLst/>
@@ -1166,7 +1352,7 @@
                 </pic:pic>
               </a:graphicData>
             </a:graphic>
-          </wp:inline>
+          </wp:anchor>
         </w:drawing>
       </w:r>
     </w:p>
@@ -1178,11 +1364,43 @@
       </w:pPr>
       <w:r>
         <w:rPr/>
+      </w:r>
+    </w:p>
+    <w:p>
+      <w:pPr>
+        <w:pStyle w:val="ListParagraph"/>
+        <w:numPr>
+          <w:ilvl w:val="0"/>
+          <w:numId w:val="5"/>
+        </w:numPr>
+        <w:rPr/>
+      </w:pPr>
+      <w:r>
+        <w:rPr/>
+        <w:t>Select a Report</w:t>
+      </w:r>
+    </w:p>
+    <w:p>
+      <w:pPr>
+        <w:pStyle w:val="Normal"/>
+        <w:ind w:start="360"/>
+        <w:rPr/>
+      </w:pPr>
+      <w:r>
+        <w:rPr/>
         <w:drawing>
-          <wp:inline distT="0" distB="0" distL="0" distR="0">
-            <wp:extent cx="5731510" cy="3222625"/>
+          <wp:anchor behindDoc="0" distT="0" distB="0" distL="0" distR="0" simplePos="0" locked="0" layoutInCell="0" allowOverlap="1" relativeHeight="17">
+            <wp:simplePos x="0" y="0"/>
+            <wp:positionH relativeFrom="column">
+              <wp:align>center</wp:align>
+            </wp:positionH>
+            <wp:positionV relativeFrom="paragraph">
+              <wp:posOffset>635</wp:posOffset>
+            </wp:positionV>
+            <wp:extent cx="5891530" cy="3312160"/>
             <wp:effectExtent l="0" t="0" r="0" b="0"/>
-            <wp:docPr id="16" name="Picture 18" descr="" title=""/>
+            <wp:wrapSquare wrapText="largest"/>
+            <wp:docPr id="16" name="Image16" descr="" title=""/>
             <wp:cNvGraphicFramePr>
               <a:graphicFrameLocks xmlns:a="http://schemas.openxmlformats.org/drawingml/2006/main" noChangeAspect="1"/>
             </wp:cNvGraphicFramePr>
@@ -1190,7 +1408,7 @@
               <a:graphicData uri="http://schemas.openxmlformats.org/drawingml/2006/picture">
                 <pic:pic xmlns:pic="http://schemas.openxmlformats.org/drawingml/2006/picture">
                   <pic:nvPicPr>
-                    <pic:cNvPr id="16" name="Picture 18" descr="" title=""/>
+                    <pic:cNvPr id="16" name="Image16" descr="" title=""/>
                     <pic:cNvPicPr>
                       <a:picLocks noChangeAspect="1" noChangeArrowheads="1"/>
                     </pic:cNvPicPr>
@@ -1204,7 +1422,7 @@
                   <pic:spPr bwMode="auto">
                     <a:xfrm>
                       <a:off x="0" y="0"/>
-                      <a:ext cx="5731510" cy="3222625"/>
+                      <a:ext cx="5891530" cy="3312160"/>
                     </a:xfrm>
                     <a:prstGeom prst="rect">
                       <a:avLst/>
@@ -1214,8 +1432,18 @@
                 </pic:pic>
               </a:graphicData>
             </a:graphic>
-          </wp:inline>
+          </wp:anchor>
         </w:drawing>
+      </w:r>
+    </w:p>
+    <w:p>
+      <w:pPr>
+        <w:pStyle w:val="Normal"/>
+        <w:ind w:start="360"/>
+        <w:rPr/>
+      </w:pPr>
+      <w:r>
+        <w:rPr/>
       </w:r>
     </w:p>
     <w:p>
@@ -1229,7 +1457,7 @@
       </w:pPr>
       <w:r>
         <w:rPr/>
-        <w:t>Click on Widget and then Chart or Table</w:t>
+        <w:t>Bar chart</w:t>
       </w:r>
     </w:p>
     <w:p>
@@ -1241,10 +1469,18 @@
       <w:r>
         <w:rPr/>
         <w:drawing>
-          <wp:inline distT="0" distB="0" distL="0" distR="0">
-            <wp:extent cx="5731510" cy="3222625"/>
+          <wp:anchor behindDoc="0" distT="0" distB="0" distL="0" distR="0" simplePos="0" locked="0" layoutInCell="0" allowOverlap="1" relativeHeight="18">
+            <wp:simplePos x="0" y="0"/>
+            <wp:positionH relativeFrom="column">
+              <wp:align>center</wp:align>
+            </wp:positionH>
+            <wp:positionV relativeFrom="paragraph">
+              <wp:posOffset>635</wp:posOffset>
+            </wp:positionV>
+            <wp:extent cx="5891530" cy="3312160"/>
             <wp:effectExtent l="0" t="0" r="0" b="0"/>
-            <wp:docPr id="17" name="Picture 19" descr="" title=""/>
+            <wp:wrapSquare wrapText="largest"/>
+            <wp:docPr id="17" name="Image17" descr="" title=""/>
             <wp:cNvGraphicFramePr>
               <a:graphicFrameLocks xmlns:a="http://schemas.openxmlformats.org/drawingml/2006/main" noChangeAspect="1"/>
             </wp:cNvGraphicFramePr>
@@ -1252,7 +1488,7 @@
               <a:graphicData uri="http://schemas.openxmlformats.org/drawingml/2006/picture">
                 <pic:pic xmlns:pic="http://schemas.openxmlformats.org/drawingml/2006/picture">
                   <pic:nvPicPr>
-                    <pic:cNvPr id="17" name="Picture 19" descr="" title=""/>
+                    <pic:cNvPr id="17" name="Image17" descr="" title=""/>
                     <pic:cNvPicPr>
                       <a:picLocks noChangeAspect="1" noChangeArrowheads="1"/>
                     </pic:cNvPicPr>
@@ -1266,7 +1502,7 @@
                   <pic:spPr bwMode="auto">
                     <a:xfrm>
                       <a:off x="0" y="0"/>
-                      <a:ext cx="5731510" cy="3222625"/>
+                      <a:ext cx="5891530" cy="3312160"/>
                     </a:xfrm>
                     <a:prstGeom prst="rect">
                       <a:avLst/>
@@ -1276,7 +1512,7 @@
                 </pic:pic>
               </a:graphicData>
             </a:graphic>
-          </wp:inline>
+          </wp:anchor>
         </w:drawing>
       </w:r>
     </w:p>
@@ -1291,7 +1527,7 @@
       </w:pPr>
       <w:r>
         <w:rPr/>
-        <w:t>Select a Report</w:t>
+        <w:t>Pie Chart</w:t>
       </w:r>
     </w:p>
     <w:p>
@@ -1303,10 +1539,18 @@
       <w:r>
         <w:rPr/>
         <w:drawing>
-          <wp:inline distT="0" distB="0" distL="0" distR="0">
-            <wp:extent cx="5731510" cy="3222625"/>
+          <wp:anchor behindDoc="0" distT="0" distB="0" distL="0" distR="0" simplePos="0" locked="0" layoutInCell="0" allowOverlap="1" relativeHeight="19">
+            <wp:simplePos x="0" y="0"/>
+            <wp:positionH relativeFrom="column">
+              <wp:align>center</wp:align>
+            </wp:positionH>
+            <wp:positionV relativeFrom="paragraph">
+              <wp:posOffset>635</wp:posOffset>
+            </wp:positionV>
+            <wp:extent cx="5891530" cy="3312160"/>
             <wp:effectExtent l="0" t="0" r="0" b="0"/>
-            <wp:docPr id="18" name="Picture 20" descr="" title=""/>
+            <wp:wrapSquare wrapText="largest"/>
+            <wp:docPr id="18" name="Image18" descr="" title=""/>
             <wp:cNvGraphicFramePr>
               <a:graphicFrameLocks xmlns:a="http://schemas.openxmlformats.org/drawingml/2006/main" noChangeAspect="1"/>
             </wp:cNvGraphicFramePr>
@@ -1314,7 +1558,7 @@
               <a:graphicData uri="http://schemas.openxmlformats.org/drawingml/2006/picture">
                 <pic:pic xmlns:pic="http://schemas.openxmlformats.org/drawingml/2006/picture">
                   <pic:nvPicPr>
-                    <pic:cNvPr id="18" name="Picture 20" descr="" title=""/>
+                    <pic:cNvPr id="18" name="Image18" descr="" title=""/>
                     <pic:cNvPicPr>
                       <a:picLocks noChangeAspect="1" noChangeArrowheads="1"/>
                     </pic:cNvPicPr>
@@ -1328,7 +1572,7 @@
                   <pic:spPr bwMode="auto">
                     <a:xfrm>
                       <a:off x="0" y="0"/>
-                      <a:ext cx="5731510" cy="3222625"/>
+                      <a:ext cx="5891530" cy="3312160"/>
                     </a:xfrm>
                     <a:prstGeom prst="rect">
                       <a:avLst/>
@@ -1338,12 +1582,26 @@
                 </pic:pic>
               </a:graphicData>
             </a:graphic>
-          </wp:inline>
+          </wp:anchor>
         </w:drawing>
       </w:r>
     </w:p>
     <w:p>
       <w:pPr>
+        <w:pStyle w:val="ListParagraph"/>
+        <w:numPr>
+          <w:ilvl w:val="0"/>
+          <w:numId w:val="5"/>
+        </w:numPr>
+        <w:rPr/>
+      </w:pPr>
+      <w:r>
+        <w:rPr/>
+        <w:t>Table View</w:t>
+      </w:r>
+    </w:p>
+    <w:p>
+      <w:pPr>
         <w:pStyle w:val="Normal"/>
         <w:ind w:start="360"/>
         <w:rPr/>
@@ -1351,10 +1609,18 @@
       <w:r>
         <w:rPr/>
         <w:drawing>
-          <wp:inline distT="0" distB="0" distL="0" distR="0">
-            <wp:extent cx="5731510" cy="3222625"/>
+          <wp:anchor behindDoc="0" distT="0" distB="0" distL="0" distR="0" simplePos="0" locked="0" layoutInCell="0" allowOverlap="1" relativeHeight="20">
+            <wp:simplePos x="0" y="0"/>
+            <wp:positionH relativeFrom="column">
+              <wp:align>center</wp:align>
+            </wp:positionH>
+            <wp:positionV relativeFrom="paragraph">
+              <wp:posOffset>635</wp:posOffset>
+            </wp:positionV>
+            <wp:extent cx="5891530" cy="3312160"/>
             <wp:effectExtent l="0" t="0" r="0" b="0"/>
-            <wp:docPr id="19" name="Picture 21" descr="" title=""/>
+            <wp:wrapSquare wrapText="largest"/>
+            <wp:docPr id="19" name="Image19" descr="" title=""/>
             <wp:cNvGraphicFramePr>
               <a:graphicFrameLocks xmlns:a="http://schemas.openxmlformats.org/drawingml/2006/main" noChangeAspect="1"/>
             </wp:cNvGraphicFramePr>
@@ -1362,7 +1628,7 @@
               <a:graphicData uri="http://schemas.openxmlformats.org/drawingml/2006/picture">
                 <pic:pic xmlns:pic="http://schemas.openxmlformats.org/drawingml/2006/picture">
                   <pic:nvPicPr>
-                    <pic:cNvPr id="19" name="Picture 21" descr="" title=""/>
+                    <pic:cNvPr id="19" name="Image19" descr="" title=""/>
                     <pic:cNvPicPr>
                       <a:picLocks noChangeAspect="1" noChangeArrowheads="1"/>
                     </pic:cNvPicPr>
@@ -1376,7 +1642,7 @@
                   <pic:spPr bwMode="auto">
                     <a:xfrm>
                       <a:off x="0" y="0"/>
-                      <a:ext cx="5731510" cy="3222625"/>
+                      <a:ext cx="5891530" cy="3312160"/>
                     </a:xfrm>
                     <a:prstGeom prst="rect">
                       <a:avLst/>
@@ -1386,8 +1652,81 @@
                 </pic:pic>
               </a:graphicData>
             </a:graphic>
-          </wp:inline>
+          </wp:anchor>
         </w:drawing>
+      </w:r>
+    </w:p>
+    <w:p>
+      <w:pPr>
+        <w:pStyle w:val="Normal"/>
+        <w:rPr/>
+      </w:pPr>
+      <w:r>
+        <w:rPr/>
+      </w:r>
+    </w:p>
+    <w:p>
+      <w:pPr>
+        <w:pStyle w:val="Normal"/>
+        <w:rPr/>
+      </w:pPr>
+      <w:r>
+        <w:rPr/>
+      </w:r>
+    </w:p>
+    <w:p>
+      <w:pPr>
+        <w:pStyle w:val="Normal"/>
+        <w:rPr/>
+      </w:pPr>
+      <w:r>
+        <w:rPr/>
+      </w:r>
+    </w:p>
+    <w:p>
+      <w:pPr>
+        <w:pStyle w:val="Normal"/>
+        <w:rPr/>
+      </w:pPr>
+      <w:r>
+        <w:rPr/>
+      </w:r>
+    </w:p>
+    <w:p>
+      <w:pPr>
+        <w:pStyle w:val="Normal"/>
+        <w:rPr/>
+      </w:pPr>
+      <w:r>
+        <w:rPr/>
+      </w:r>
+    </w:p>
+    <w:p>
+      <w:pPr>
+        <w:pStyle w:val="Normal"/>
+        <w:rPr/>
+      </w:pPr>
+      <w:r>
+        <w:rPr/>
+      </w:r>
+    </w:p>
+    <w:p>
+      <w:pPr>
+        <w:pStyle w:val="Normal"/>
+        <w:rPr/>
+      </w:pPr>
+      <w:r>
+        <w:rPr/>
+      </w:r>
+    </w:p>
+    <w:p>
+      <w:pPr>
+        <w:pStyle w:val="Normal"/>
+        <w:rPr/>
+      </w:pPr>
+      <w:r>
+        <w:rPr/>
+        <w:t>Task 4: Set up report scheduling and dashboard sharing with specific user roles.</w:t>
       </w:r>
     </w:p>
     <w:p>
@@ -1395,13 +1734,13 @@
         <w:pStyle w:val="ListParagraph"/>
         <w:numPr>
           <w:ilvl w:val="0"/>
-          <w:numId w:val="5"/>
+          <w:numId w:val="6"/>
         </w:numPr>
         <w:rPr/>
       </w:pPr>
       <w:r>
         <w:rPr/>
-        <w:t>Bar chart</w:t>
+        <w:t>Go to the Reports tab of Sales Task App and click on ‘All Folders’</w:t>
       </w:r>
     </w:p>
     <w:p>
@@ -1413,10 +1752,18 @@
       <w:r>
         <w:rPr/>
         <w:drawing>
-          <wp:inline distT="0" distB="0" distL="0" distR="0">
-            <wp:extent cx="5731510" cy="3222625"/>
+          <wp:anchor behindDoc="0" distT="0" distB="0" distL="0" distR="0" simplePos="0" locked="0" layoutInCell="0" allowOverlap="1" relativeHeight="21">
+            <wp:simplePos x="0" y="0"/>
+            <wp:positionH relativeFrom="column">
+              <wp:align>center</wp:align>
+            </wp:positionH>
+            <wp:positionV relativeFrom="paragraph">
+              <wp:posOffset>635</wp:posOffset>
+            </wp:positionV>
+            <wp:extent cx="5891530" cy="3312160"/>
             <wp:effectExtent l="0" t="0" r="0" b="0"/>
-            <wp:docPr id="20" name="Picture 22" descr="" title=""/>
+            <wp:wrapSquare wrapText="largest"/>
+            <wp:docPr id="20" name="Image20" descr="" title=""/>
             <wp:cNvGraphicFramePr>
               <a:graphicFrameLocks xmlns:a="http://schemas.openxmlformats.org/drawingml/2006/main" noChangeAspect="1"/>
             </wp:cNvGraphicFramePr>
@@ -1424,7 +1771,7 @@
               <a:graphicData uri="http://schemas.openxmlformats.org/drawingml/2006/picture">
                 <pic:pic xmlns:pic="http://schemas.openxmlformats.org/drawingml/2006/picture">
                   <pic:nvPicPr>
-                    <pic:cNvPr id="20" name="Picture 22" descr="" title=""/>
+                    <pic:cNvPr id="20" name="Image20" descr="" title=""/>
                     <pic:cNvPicPr>
                       <a:picLocks noChangeAspect="1" noChangeArrowheads="1"/>
                     </pic:cNvPicPr>
@@ -1438,7 +1785,7 @@
                   <pic:spPr bwMode="auto">
                     <a:xfrm>
                       <a:off x="0" y="0"/>
-                      <a:ext cx="5731510" cy="3222625"/>
+                      <a:ext cx="5891530" cy="3312160"/>
                     </a:xfrm>
                     <a:prstGeom prst="rect">
                       <a:avLst/>
@@ -1448,7 +1795,7 @@
                 </pic:pic>
               </a:graphicData>
             </a:graphic>
-          </wp:inline>
+          </wp:anchor>
         </w:drawing>
       </w:r>
     </w:p>
@@ -1457,13 +1804,13 @@
         <w:pStyle w:val="ListParagraph"/>
         <w:numPr>
           <w:ilvl w:val="0"/>
-          <w:numId w:val="5"/>
+          <w:numId w:val="6"/>
         </w:numPr>
         <w:rPr/>
       </w:pPr>
       <w:r>
         <w:rPr/>
-        <w:t>Pie Chart</w:t>
+        <w:t>Click on the share option for Sales task project folder</w:t>
       </w:r>
     </w:p>
     <w:p>
@@ -1475,10 +1822,18 @@
       <w:r>
         <w:rPr/>
         <w:drawing>
-          <wp:inline distT="0" distB="0" distL="0" distR="0">
-            <wp:extent cx="5731510" cy="3222625"/>
+          <wp:anchor behindDoc="0" distT="0" distB="0" distL="0" distR="0" simplePos="0" locked="0" layoutInCell="0" allowOverlap="1" relativeHeight="22">
+            <wp:simplePos x="0" y="0"/>
+            <wp:positionH relativeFrom="column">
+              <wp:align>center</wp:align>
+            </wp:positionH>
+            <wp:positionV relativeFrom="paragraph">
+              <wp:posOffset>635</wp:posOffset>
+            </wp:positionV>
+            <wp:extent cx="5891530" cy="3312160"/>
             <wp:effectExtent l="0" t="0" r="0" b="0"/>
-            <wp:docPr id="21" name="Picture 23" descr="" title=""/>
+            <wp:wrapSquare wrapText="largest"/>
+            <wp:docPr id="21" name="Image21" descr="" title=""/>
             <wp:cNvGraphicFramePr>
               <a:graphicFrameLocks xmlns:a="http://schemas.openxmlformats.org/drawingml/2006/main" noChangeAspect="1"/>
             </wp:cNvGraphicFramePr>
@@ -1486,7 +1841,7 @@
               <a:graphicData uri="http://schemas.openxmlformats.org/drawingml/2006/picture">
                 <pic:pic xmlns:pic="http://schemas.openxmlformats.org/drawingml/2006/picture">
                   <pic:nvPicPr>
-                    <pic:cNvPr id="21" name="Picture 23" descr="" title=""/>
+                    <pic:cNvPr id="21" name="Image21" descr="" title=""/>
                     <pic:cNvPicPr>
                       <a:picLocks noChangeAspect="1" noChangeArrowheads="1"/>
                     </pic:cNvPicPr>
@@ -1500,7 +1855,7 @@
                   <pic:spPr bwMode="auto">
                     <a:xfrm>
                       <a:off x="0" y="0"/>
-                      <a:ext cx="5731510" cy="3222625"/>
+                      <a:ext cx="5891530" cy="3312160"/>
                     </a:xfrm>
                     <a:prstGeom prst="rect">
                       <a:avLst/>
@@ -1510,8 +1865,18 @@
                 </pic:pic>
               </a:graphicData>
             </a:graphic>
-          </wp:inline>
+          </wp:anchor>
         </w:drawing>
+      </w:r>
+    </w:p>
+    <w:p>
+      <w:pPr>
+        <w:pStyle w:val="Normal"/>
+        <w:ind w:start="360"/>
+        <w:rPr/>
+      </w:pPr>
+      <w:r>
+        <w:rPr/>
       </w:r>
     </w:p>
     <w:p>
@@ -1519,13 +1884,13 @@
         <w:pStyle w:val="ListParagraph"/>
         <w:numPr>
           <w:ilvl w:val="0"/>
-          <w:numId w:val="5"/>
+          <w:numId w:val="6"/>
         </w:numPr>
         <w:rPr/>
       </w:pPr>
       <w:r>
         <w:rPr/>
-        <w:t>Table View</w:t>
+        <w:t>Give permissions and click on ‘Done’</w:t>
       </w:r>
     </w:p>
     <w:p>
@@ -1537,10 +1902,18 @@
       <w:r>
         <w:rPr/>
         <w:drawing>
-          <wp:inline distT="0" distB="0" distL="0" distR="0">
-            <wp:extent cx="5731510" cy="3222625"/>
+          <wp:anchor behindDoc="0" distT="0" distB="0" distL="0" distR="0" simplePos="0" locked="0" layoutInCell="0" allowOverlap="1" relativeHeight="23">
+            <wp:simplePos x="0" y="0"/>
+            <wp:positionH relativeFrom="column">
+              <wp:align>center</wp:align>
+            </wp:positionH>
+            <wp:positionV relativeFrom="paragraph">
+              <wp:posOffset>635</wp:posOffset>
+            </wp:positionV>
+            <wp:extent cx="5891530" cy="3312160"/>
             <wp:effectExtent l="0" t="0" r="0" b="0"/>
-            <wp:docPr id="22" name="Picture 24" descr="" title=""/>
+            <wp:wrapSquare wrapText="largest"/>
+            <wp:docPr id="22" name="Image22" descr="" title=""/>
             <wp:cNvGraphicFramePr>
               <a:graphicFrameLocks xmlns:a="http://schemas.openxmlformats.org/drawingml/2006/main" noChangeAspect="1"/>
             </wp:cNvGraphicFramePr>
@@ -1548,7 +1921,7 @@
               <a:graphicData uri="http://schemas.openxmlformats.org/drawingml/2006/picture">
                 <pic:pic xmlns:pic="http://schemas.openxmlformats.org/drawingml/2006/picture">
                   <pic:nvPicPr>
-                    <pic:cNvPr id="22" name="Picture 24" descr="" title=""/>
+                    <pic:cNvPr id="22" name="Image22" descr="" title=""/>
                     <pic:cNvPicPr>
                       <a:picLocks noChangeAspect="1" noChangeArrowheads="1"/>
                     </pic:cNvPicPr>
@@ -1562,7 +1935,7 @@
                   <pic:spPr bwMode="auto">
                     <a:xfrm>
                       <a:off x="0" y="0"/>
-                      <a:ext cx="5731510" cy="3222625"/>
+                      <a:ext cx="5891530" cy="3312160"/>
                     </a:xfrm>
                     <a:prstGeom prst="rect">
                       <a:avLst/>
@@ -1572,157 +1945,18 @@
                 </pic:pic>
               </a:graphicData>
             </a:graphic>
-          </wp:inline>
+          </wp:anchor>
         </w:drawing>
       </w:r>
     </w:p>
     <w:p>
       <w:pPr>
         <w:pStyle w:val="Normal"/>
-        <w:rPr/>
-      </w:pPr>
-      <w:r>
-        <w:rPr/>
-      </w:r>
-    </w:p>
-    <w:p>
-      <w:pPr>
-        <w:pStyle w:val="Normal"/>
-        <w:rPr/>
-      </w:pPr>
-      <w:r>
-        <w:rPr/>
-      </w:r>
-    </w:p>
-    <w:p>
-      <w:pPr>
-        <w:pStyle w:val="Normal"/>
-        <w:rPr/>
-      </w:pPr>
-      <w:r>
-        <w:rPr/>
-      </w:r>
-    </w:p>
-    <w:p>
-      <w:pPr>
-        <w:pStyle w:val="Normal"/>
-        <w:rPr/>
-      </w:pPr>
-      <w:r>
-        <w:rPr/>
-      </w:r>
-    </w:p>
-    <w:p>
-      <w:pPr>
-        <w:pStyle w:val="Normal"/>
-        <w:rPr/>
-      </w:pPr>
-      <w:r>
-        <w:rPr/>
-      </w:r>
-    </w:p>
-    <w:p>
-      <w:pPr>
-        <w:pStyle w:val="Normal"/>
-        <w:rPr/>
-      </w:pPr>
-      <w:r>
-        <w:rPr/>
-      </w:r>
-    </w:p>
-    <w:p>
-      <w:pPr>
-        <w:pStyle w:val="Normal"/>
-        <w:rPr/>
-      </w:pPr>
-      <w:r>
-        <w:rPr/>
-      </w:r>
-    </w:p>
-    <w:p>
-      <w:pPr>
-        <w:pStyle w:val="Normal"/>
-        <w:rPr/>
-      </w:pPr>
-      <w:r>
-        <w:rPr/>
-        <w:t>Task 4: Set up report scheduling and dashboard sharing with specific user roles.</w:t>
-      </w:r>
-    </w:p>
-    <w:p>
-      <w:pPr>
-        <w:pStyle w:val="ListParagraph"/>
-        <w:numPr>
-          <w:ilvl w:val="0"/>
-          <w:numId w:val="6"/>
-        </w:numPr>
-        <w:rPr/>
-      </w:pPr>
-      <w:r>
-        <w:rPr/>
-        <w:t>Go to the Reports tab of Sales Task App and click on ‘All Folders’</w:t>
-      </w:r>
-    </w:p>
-    <w:p>
-      <w:pPr>
-        <w:pStyle w:val="Normal"/>
         <w:ind w:start="360"/>
         <w:rPr/>
       </w:pPr>
       <w:r>
         <w:rPr/>
-        <w:drawing>
-          <wp:inline distT="0" distB="0" distL="0" distR="0">
-            <wp:extent cx="5731510" cy="3222625"/>
-            <wp:effectExtent l="0" t="0" r="0" b="0"/>
-            <wp:docPr id="23" name="Picture 25" descr="" title=""/>
-            <wp:cNvGraphicFramePr>
-              <a:graphicFrameLocks xmlns:a="http://schemas.openxmlformats.org/drawingml/2006/main" noChangeAspect="1"/>
-            </wp:cNvGraphicFramePr>
-            <a:graphic xmlns:a="http://schemas.openxmlformats.org/drawingml/2006/main">
-              <a:graphicData uri="http://schemas.openxmlformats.org/drawingml/2006/picture">
-                <pic:pic xmlns:pic="http://schemas.openxmlformats.org/drawingml/2006/picture">
-                  <pic:nvPicPr>
-                    <pic:cNvPr id="23" name="Picture 25" descr="" title=""/>
-                    <pic:cNvPicPr>
-                      <a:picLocks noChangeAspect="1" noChangeArrowheads="1"/>
-                    </pic:cNvPicPr>
-                  </pic:nvPicPr>
-                  <pic:blipFill>
-                    <a:blip r:embed="rId24"/>
-                    <a:stretch>
-                      <a:fillRect/>
-                    </a:stretch>
-                  </pic:blipFill>
-                  <pic:spPr bwMode="auto">
-                    <a:xfrm>
-                      <a:off x="0" y="0"/>
-                      <a:ext cx="5731510" cy="3222625"/>
-                    </a:xfrm>
-                    <a:prstGeom prst="rect">
-                      <a:avLst/>
-                    </a:prstGeom>
-                    <a:noFill/>
-                  </pic:spPr>
-                </pic:pic>
-              </a:graphicData>
-            </a:graphic>
-          </wp:inline>
-        </w:drawing>
-      </w:r>
-    </w:p>
-    <w:p>
-      <w:pPr>
-        <w:pStyle w:val="ListParagraph"/>
-        <w:numPr>
-          <w:ilvl w:val="0"/>
-          <w:numId w:val="6"/>
-        </w:numPr>
-        <w:rPr/>
-      </w:pPr>
-      <w:r>
-        <w:rPr/>
-        <w:t>Click on the share option for Sales task project folder</w:t>
       </w:r>
     </w:p>
     <w:p>
@@ -1733,58 +1967,6 @@
       </w:pPr>
       <w:r>
         <w:rPr/>
-        <w:drawing>
-          <wp:inline distT="0" distB="0" distL="0" distR="0">
-            <wp:extent cx="5731510" cy="3222625"/>
-            <wp:effectExtent l="0" t="0" r="0" b="0"/>
-            <wp:docPr id="24" name="Picture 26" descr="" title=""/>
-            <wp:cNvGraphicFramePr>
-              <a:graphicFrameLocks xmlns:a="http://schemas.openxmlformats.org/drawingml/2006/main" noChangeAspect="1"/>
-            </wp:cNvGraphicFramePr>
-            <a:graphic xmlns:a="http://schemas.openxmlformats.org/drawingml/2006/main">
-              <a:graphicData uri="http://schemas.openxmlformats.org/drawingml/2006/picture">
-                <pic:pic xmlns:pic="http://schemas.openxmlformats.org/drawingml/2006/picture">
-                  <pic:nvPicPr>
-                    <pic:cNvPr id="24" name="Picture 26" descr="" title=""/>
-                    <pic:cNvPicPr>
-                      <a:picLocks noChangeAspect="1" noChangeArrowheads="1"/>
-                    </pic:cNvPicPr>
-                  </pic:nvPicPr>
-                  <pic:blipFill>
-                    <a:blip r:embed="rId25"/>
-                    <a:stretch>
-                      <a:fillRect/>
-                    </a:stretch>
-                  </pic:blipFill>
-                  <pic:spPr bwMode="auto">
-                    <a:xfrm>
-                      <a:off x="0" y="0"/>
-                      <a:ext cx="5731510" cy="3222625"/>
-                    </a:xfrm>
-                    <a:prstGeom prst="rect">
-                      <a:avLst/>
-                    </a:prstGeom>
-                    <a:noFill/>
-                  </pic:spPr>
-                </pic:pic>
-              </a:graphicData>
-            </a:graphic>
-          </wp:inline>
-        </w:drawing>
-      </w:r>
-    </w:p>
-    <w:p>
-      <w:pPr>
-        <w:pStyle w:val="ListParagraph"/>
-        <w:numPr>
-          <w:ilvl w:val="0"/>
-          <w:numId w:val="6"/>
-        </w:numPr>
-        <w:rPr/>
-      </w:pPr>
-      <w:r>
-        <w:rPr/>
-        <w:t>Give permissions and click on ‘Done’</w:t>
       </w:r>
     </w:p>
     <w:p>
@@ -1794,45 +1976,15 @@
         <w:rPr/>
       </w:pPr>
       <w:r>
-        <w:rPr/>
-        <w:drawing>
-          <wp:inline distT="0" distB="0" distL="0" distR="0">
-            <wp:extent cx="5731510" cy="3222625"/>
-            <wp:effectExtent l="0" t="0" r="0" b="0"/>
-            <wp:docPr id="25" name="Picture 27" descr="" title=""/>
-            <wp:cNvGraphicFramePr>
-              <a:graphicFrameLocks xmlns:a="http://schemas.openxmlformats.org/drawingml/2006/main" noChangeAspect="1"/>
-            </wp:cNvGraphicFramePr>
-            <a:graphic xmlns:a="http://schemas.openxmlformats.org/drawingml/2006/main">
-              <a:graphicData uri="http://schemas.openxmlformats.org/drawingml/2006/picture">
-                <pic:pic xmlns:pic="http://schemas.openxmlformats.org/drawingml/2006/picture">
-                  <pic:nvPicPr>
-                    <pic:cNvPr id="25" name="Picture 27" descr="" title=""/>
-                    <pic:cNvPicPr>
-                      <a:picLocks noChangeAspect="1" noChangeArrowheads="1"/>
-                    </pic:cNvPicPr>
-                  </pic:nvPicPr>
-                  <pic:blipFill>
-                    <a:blip r:embed="rId26"/>
-                    <a:stretch>
-                      <a:fillRect/>
-                    </a:stretch>
-                  </pic:blipFill>
-                  <pic:spPr bwMode="auto">
-                    <a:xfrm>
-                      <a:off x="0" y="0"/>
-                      <a:ext cx="5731510" cy="3222625"/>
-                    </a:xfrm>
-                    <a:prstGeom prst="rect">
-                      <a:avLst/>
-                    </a:prstGeom>
-                    <a:noFill/>
-                  </pic:spPr>
-                </pic:pic>
-              </a:graphicData>
-            </a:graphic>
-          </wp:inline>
-        </w:drawing>
+        <w:rPr>
+          <w:b/>
+          <w:bCs/>
+        </w:rPr>
+        <w:t>Task 5</w:t>
+      </w:r>
+      <w:r>
+        <w:rPr/>
+        <w:t>: Explain how analytics can improve decision making for sales or service teams.</w:t>
       </w:r>
     </w:p>
     <w:p>
@@ -1843,38 +1995,7 @@
       </w:pPr>
       <w:r>
         <w:rPr/>
-      </w:r>
-    </w:p>
-    <w:p>
-      <w:pPr>
-        <w:pStyle w:val="Normal"/>
-        <w:ind w:start="360"/>
-        <w:rPr/>
-      </w:pPr>
-      <w:r>
-        <w:rPr/>
-      </w:r>
-    </w:p>
-    <w:p>
-      <w:pPr>
-        <w:pStyle w:val="Normal"/>
-        <w:ind w:start="360"/>
-        <w:rPr/>
-      </w:pPr>
-      <w:r>
-        <w:rPr/>
-        <w:t>Task 5: Explain how analytics can improve decision making for sales or service teams.</w:t>
-      </w:r>
-    </w:p>
-    <w:p>
-      <w:pPr>
-        <w:pStyle w:val="Normal"/>
-        <w:ind w:start="360"/>
-        <w:rPr/>
-      </w:pPr>
-      <w:r>
-        <w:rPr/>
-        <w:t>Analytics enhances decision-making for sales and service teams by transforming raw data into actionable insights. With access to real-time metrics and historical trends, teams can better understand customer behaviour, forecast outcomes, and optimize their strategies. For sales teams, analytics helps in identifying high-potential leads, tracking performance, and increasing conversion rates. Service teams, on the other hand, can use analytics to monitor response times, resolve issues faster, and improve customer satisfaction. Overall, analytics leads to more informed, data-driven decisions that boost efficiency and results.</w:t>
+        <w:t>Analytics enhances decision-making for sales and service teams by transforming raw data into actionable insights. With access to real-time metrics and historical trends, teams can better understand customer behaviour, forecast outcomes, and optimise their strategies. For sales teams, analytics helps in identifying high-potential leads, tracking performance, and increasing conversion rates. Service teams, on the other hand, can use analytics to monitor response times, resolve issues faster, and improve customer satisfaction. Overall, analytics leads to more informed, data-driven decisions that boost efficiency and results.</w:t>
       </w:r>
     </w:p>
     <w:p>

</xml_diff>